<commit_message>
Updated project report Collin <-
</commit_message>
<xml_diff>
--- a/Project Report.docx
+++ b/Project Report.docx
@@ -10,11 +10,13 @@
           <w:docPartUnique/>
         </w:docPartObj>
       </w:sdtPr>
+      <w:sdtEndPr/>
       <w:sdtContent>
         <w:p>
           <w:r>
             <w:rPr>
               <w:noProof/>
+              <w:lang w:eastAsia="ko-KR"/>
             </w:rPr>
             <mc:AlternateContent>
               <mc:Choice Requires="wpg">
@@ -135,6 +137,7 @@
                                     <w:dataBinding w:prefixMappings="xmlns:ns0='http://purl.org/dc/elements/1.1/' xmlns:ns1='http://schemas.openxmlformats.org/package/2006/metadata/core-properties' " w:xpath="/ns1:coreProperties[1]/ns0:creator[1]" w:storeItemID="{6C3C8BC8-F283-45AE-878A-BAB7291924A1}"/>
                                     <w:text/>
                                   </w:sdtPr>
+                                  <w:sdtEndPr/>
                                   <w:sdtContent>
                                     <w:p>
                                       <w:pPr>
@@ -181,6 +184,7 @@
                                       <w:dataBinding w:prefixMappings="xmlns:ns0='http://schemas.openxmlformats.org/officeDocument/2006/extended-properties' " w:xpath="/ns0:Properties[1]/ns0:Company[1]" w:storeItemID="{6668398D-A668-4E3E-A5EB-62B293D839F1}"/>
                                       <w:text/>
                                     </w:sdtPr>
+                                    <w:sdtEndPr/>
                                     <w:sdtContent>
                                       <w:r>
                                         <w:rPr>
@@ -208,6 +212,7 @@
                                       <w:dataBinding w:prefixMappings="xmlns:ns0='http://schemas.microsoft.com/office/2006/coverPageProps' " w:xpath="/ns0:CoverPageProperties[1]/ns0:CompanyAddress[1]" w:storeItemID="{55AF091B-3C7A-41E3-B477-F2FDAA23CFDA}"/>
                                       <w:text/>
                                     </w:sdtPr>
+                                    <w:sdtEndPr/>
                                     <w:sdtContent>
                                       <w:r>
                                         <w:rPr>
@@ -277,6 +282,7 @@
                                     <w:dataBinding w:prefixMappings="xmlns:ns0='http://purl.org/dc/elements/1.1/' xmlns:ns1='http://schemas.openxmlformats.org/package/2006/metadata/core-properties' " w:xpath="/ns1:coreProperties[1]/ns0:title[1]" w:storeItemID="{6C3C8BC8-F283-45AE-878A-BAB7291924A1}"/>
                                     <w:text/>
                                   </w:sdtPr>
+                                  <w:sdtEndPr/>
                                   <w:sdtContent>
                                     <w:p>
                                       <w:pPr>
@@ -496,6 +502,7 @@
       <w:r>
         <w:rPr>
           <w:noProof/>
+          <w:lang w:eastAsia="ko-KR"/>
         </w:rPr>
         <w:drawing>
           <wp:anchor distT="0" distB="0" distL="114300" distR="114300" simplePos="0" relativeHeight="251660288" behindDoc="0" locked="0" layoutInCell="1" allowOverlap="1">
@@ -567,6 +574,12 @@
     </w:p>
     <w:sdt>
       <w:sdtPr>
+        <w:rPr>
+          <w:rFonts w:asciiTheme="minorHAnsi" w:eastAsiaTheme="minorHAnsi" w:hAnsiTheme="minorHAnsi" w:cstheme="minorBidi"/>
+          <w:color w:val="auto"/>
+          <w:sz w:val="22"/>
+          <w:szCs w:val="22"/>
+        </w:rPr>
         <w:id w:val="1250074518"/>
         <w:docPartObj>
           <w:docPartGallery w:val="Table of Contents"/>
@@ -575,13 +588,9 @@
       </w:sdtPr>
       <w:sdtEndPr>
         <w:rPr>
-          <w:rFonts w:asciiTheme="minorHAnsi" w:eastAsiaTheme="minorHAnsi" w:hAnsiTheme="minorHAnsi" w:cstheme="minorBidi"/>
           <w:b/>
           <w:bCs/>
           <w:noProof/>
-          <w:color w:val="auto"/>
-          <w:sz w:val="22"/>
-          <w:szCs w:val="22"/>
         </w:rPr>
       </w:sdtEndPr>
       <w:sdtContent>
@@ -1174,10 +1183,7 @@
       </w:sdtContent>
     </w:sdt>
     <w:p/>
-    <w:p>
-      <w:bookmarkStart w:id="0" w:name="_GoBack"/>
-      <w:bookmarkEnd w:id="0"/>
-    </w:p>
+    <w:p/>
     <w:p/>
     <w:p/>
     <w:p/>
@@ -1196,11 +1202,11 @@
       <w:pPr>
         <w:pStyle w:val="Heading1"/>
       </w:pPr>
-      <w:bookmarkStart w:id="1" w:name="_Toc482973522"/>
+      <w:bookmarkStart w:id="0" w:name="_Toc482973522"/>
       <w:r>
         <w:t>Team Members</w:t>
       </w:r>
-      <w:bookmarkEnd w:id="1"/>
+      <w:bookmarkEnd w:id="0"/>
     </w:p>
     <w:p>
       <w:pPr>
@@ -1242,12 +1248,12 @@
       <w:pPr>
         <w:pStyle w:val="Heading1"/>
       </w:pPr>
-      <w:bookmarkStart w:id="2" w:name="_Toc482973523"/>
+      <w:bookmarkStart w:id="1" w:name="_Toc482973523"/>
       <w:r>
         <w:lastRenderedPageBreak/>
         <w:t>Introduction</w:t>
       </w:r>
-      <w:bookmarkEnd w:id="2"/>
+      <w:bookmarkEnd w:id="1"/>
     </w:p>
     <w:p>
       <w:pPr>
@@ -1268,7 +1274,52 @@
           <w:sz w:val="24"/>
           <w:szCs w:val="24"/>
         </w:rPr>
-        <w:t xml:space="preserve">For our database project, we plan to create a database system that manages records for any school which requires information to be stored. We will keep data on the employees of the school as well as the students. Students, parents, and employees alike will be able to access this database. However, they will have certain restrictions on the data they can access depending on their position and current affiliation with the school (status / Still a student? Expelled? Graduated?). Classes, grades, and assignments will be available for students, teachers, and parents. </w:t>
+        <w:t>For our database project, we plan to create a database system that manages records for any school which requires information to be stored. We will keep data on the employees of the school as well as the students. Students</w:t>
+      </w:r>
+      <w:r>
+        <w:rPr>
+          <w:rFonts w:ascii="Times New Roman" w:hAnsi="Times New Roman" w:cs="Times New Roman"/>
+          <w:color w:val="000000"/>
+          <w:sz w:val="24"/>
+          <w:szCs w:val="24"/>
+        </w:rPr>
+        <w:t xml:space="preserve">, admins, teachers, </w:t>
+      </w:r>
+      <w:r>
+        <w:rPr>
+          <w:rFonts w:ascii="Times New Roman" w:hAnsi="Times New Roman" w:cs="Times New Roman"/>
+          <w:color w:val="000000"/>
+          <w:sz w:val="24"/>
+          <w:szCs w:val="24"/>
+        </w:rPr>
+        <w:t>and employees alike will be able to access this database. However, they will have certain restrictions on the data they can access depending on their position. Classes</w:t>
+      </w:r>
+      <w:r>
+        <w:rPr>
+          <w:rFonts w:ascii="Times New Roman" w:hAnsi="Times New Roman" w:cs="Times New Roman"/>
+          <w:color w:val="000000"/>
+          <w:sz w:val="24"/>
+          <w:szCs w:val="24"/>
+        </w:rPr>
+        <w:t>, grades, participation, violations, and attendance</w:t>
+      </w:r>
+      <w:r>
+        <w:rPr>
+          <w:rFonts w:ascii="Times New Roman" w:hAnsi="Times New Roman" w:cs="Times New Roman"/>
+          <w:color w:val="000000"/>
+          <w:sz w:val="24"/>
+          <w:szCs w:val="24"/>
+        </w:rPr>
+        <w:t xml:space="preserve"> will be available for students, admins, and teachers</w:t>
+      </w:r>
+      <w:r>
+        <w:rPr>
+          <w:rFonts w:ascii="Times New Roman" w:hAnsi="Times New Roman" w:cs="Times New Roman"/>
+          <w:color w:val="000000"/>
+          <w:sz w:val="24"/>
+          <w:szCs w:val="24"/>
+        </w:rPr>
+        <w:t xml:space="preserve">. </w:t>
       </w:r>
     </w:p>
     <w:p>
@@ -1284,16 +1335,122 @@
           <w:sz w:val="24"/>
           <w:szCs w:val="24"/>
         </w:rPr>
-        <w:t>The departments include Math, Science, Literature, English, Fine Arts, Social Sciences, Health &amp; Physical Education, Computers &amp; Technology, and Mass Communications. Teachers/ Counselors will have restricted access to view or update all of their students’ information (update relevant grades, view courses taken, and view courses required), while students and parents can only view information pertaining to the student (demographic information, grades, assignments, financial bills). Administrators will have access to ALL information regarding student and employees. On top of this, we will also organize the data by department for the employees, and by grade level for students. Information (ssn, supervisor’s ssn, salary, name, etc.) on the employees (teachers, advisors, maintenance, etc.).</w:t>
+        <w:t xml:space="preserve">The departments include Math, Science, Literature, English, Fine Arts, Social Sciences, Health &amp; Physical Education, Computers &amp; Technology, and Mass Communications. Teachers/ </w:t>
+      </w:r>
+      <w:r>
+        <w:rPr>
+          <w:rFonts w:ascii="Times New Roman" w:hAnsi="Times New Roman" w:cs="Times New Roman"/>
+          <w:color w:val="000000"/>
+          <w:sz w:val="24"/>
+          <w:szCs w:val="24"/>
+        </w:rPr>
+        <w:t>S</w:t>
+      </w:r>
+      <w:r>
+        <w:rPr>
+          <w:rFonts w:ascii="Times New Roman" w:hAnsi="Times New Roman" w:cs="Times New Roman"/>
+          <w:color w:val="000000"/>
+          <w:sz w:val="24"/>
+          <w:szCs w:val="24"/>
+        </w:rPr>
+        <w:t>tudents can only view information pertaining to the student (d</w:t>
+      </w:r>
+      <w:r>
+        <w:rPr>
+          <w:rFonts w:ascii="Times New Roman" w:hAnsi="Times New Roman" w:cs="Times New Roman"/>
+          <w:color w:val="000000"/>
+          <w:sz w:val="24"/>
+          <w:szCs w:val="24"/>
+        </w:rPr>
+        <w:t>emographic information, and grades)</w:t>
+      </w:r>
+      <w:r>
+        <w:rPr>
+          <w:rFonts w:ascii="Times New Roman" w:hAnsi="Times New Roman" w:cs="Times New Roman"/>
+          <w:color w:val="000000"/>
+          <w:sz w:val="24"/>
+          <w:szCs w:val="24"/>
+        </w:rPr>
+        <w:t>. Administrators will have access to ALL in</w:t>
+      </w:r>
+      <w:r>
+        <w:rPr>
+          <w:rFonts w:ascii="Times New Roman" w:hAnsi="Times New Roman" w:cs="Times New Roman"/>
+          <w:color w:val="000000"/>
+          <w:sz w:val="24"/>
+          <w:szCs w:val="24"/>
+        </w:rPr>
+        <w:t xml:space="preserve">formation regarding students, </w:t>
+      </w:r>
+      <w:r>
+        <w:rPr>
+          <w:rFonts w:ascii="Times New Roman" w:hAnsi="Times New Roman" w:cs="Times New Roman"/>
+          <w:color w:val="000000"/>
+          <w:sz w:val="24"/>
+          <w:szCs w:val="24"/>
+        </w:rPr>
+        <w:t>employees</w:t>
+      </w:r>
+      <w:r>
+        <w:rPr>
+          <w:rFonts w:ascii="Times New Roman" w:hAnsi="Times New Roman" w:cs="Times New Roman"/>
+          <w:color w:val="000000"/>
+          <w:sz w:val="24"/>
+          <w:szCs w:val="24"/>
+        </w:rPr>
+        <w:t>, and teachers</w:t>
+      </w:r>
+      <w:r>
+        <w:rPr>
+          <w:rFonts w:ascii="Times New Roman" w:hAnsi="Times New Roman" w:cs="Times New Roman"/>
+          <w:color w:val="000000"/>
+          <w:sz w:val="24"/>
+          <w:szCs w:val="24"/>
+        </w:rPr>
+        <w:t>. Information (ssn, salary, name, e</w:t>
+      </w:r>
+      <w:r>
+        <w:rPr>
+          <w:rFonts w:ascii="Times New Roman" w:hAnsi="Times New Roman" w:cs="Times New Roman"/>
+          <w:color w:val="000000"/>
+          <w:sz w:val="24"/>
+          <w:szCs w:val="24"/>
+        </w:rPr>
+        <w:t>tc.) on the employees and teachers</w:t>
+      </w:r>
+      <w:r>
+        <w:rPr>
+          <w:rFonts w:ascii="Times New Roman" w:hAnsi="Times New Roman" w:cs="Times New Roman"/>
+          <w:color w:val="000000"/>
+          <w:sz w:val="24"/>
+          <w:szCs w:val="24"/>
+        </w:rPr>
+        <w:t>.</w:t>
       </w:r>
     </w:p>
     <w:p>
       <w:pPr>
         <w:pStyle w:val="Heading2"/>
       </w:pPr>
-      <w:bookmarkStart w:id="3" w:name="_Toc482973524"/>
+      <w:bookmarkStart w:id="2" w:name="_Toc482973524"/>
       <w:r>
         <w:t>Process Description</w:t>
+      </w:r>
+      <w:bookmarkEnd w:id="2"/>
+    </w:p>
+    <w:p>
+      <w:r>
+        <w:br w:type="page"/>
+      </w:r>
+    </w:p>
+    <w:p>
+      <w:pPr>
+        <w:pStyle w:val="Heading3"/>
+      </w:pPr>
+      <w:bookmarkStart w:id="3" w:name="_Toc482973525"/>
+      <w:r>
+        <w:lastRenderedPageBreak/>
+        <w:t>User Requirements</w:t>
       </w:r>
       <w:bookmarkEnd w:id="3"/>
     </w:p>
@@ -1304,36 +1461,21 @@
     </w:p>
     <w:p>
       <w:pPr>
-        <w:pStyle w:val="Heading3"/>
-      </w:pPr>
-      <w:bookmarkStart w:id="4" w:name="_Toc482973525"/>
-      <w:r>
-        <w:lastRenderedPageBreak/>
-        <w:t>User Requirements</w:t>
-      </w:r>
-      <w:bookmarkEnd w:id="4"/>
-    </w:p>
-    <w:p>
-      <w:r>
-        <w:br w:type="page"/>
-      </w:r>
-    </w:p>
-    <w:p>
-      <w:pPr>
         <w:pStyle w:val="Heading1"/>
       </w:pPr>
-      <w:bookmarkStart w:id="5" w:name="_Toc482973526"/>
+      <w:bookmarkStart w:id="4" w:name="_Toc482973526"/>
       <w:r>
         <w:lastRenderedPageBreak/>
         <w:t>Entity Relationship Diagram</w:t>
       </w:r>
-      <w:bookmarkEnd w:id="5"/>
+      <w:bookmarkEnd w:id="4"/>
     </w:p>
     <w:p/>
     <w:p>
       <w:r>
         <w:rPr>
           <w:noProof/>
+          <w:lang w:eastAsia="ko-KR"/>
         </w:rPr>
         <w:drawing>
           <wp:inline distT="0" distB="0" distL="0" distR="0">
@@ -1385,11 +1527,11 @@
         <w:spacing w:before="0" w:line="240" w:lineRule="auto"/>
         <w:contextualSpacing/>
       </w:pPr>
-      <w:bookmarkStart w:id="6" w:name="_Toc482973527"/>
+      <w:bookmarkStart w:id="5" w:name="_Toc482973527"/>
       <w:r>
         <w:t>Assumptions:</w:t>
       </w:r>
-      <w:bookmarkEnd w:id="6"/>
+      <w:bookmarkEnd w:id="5"/>
     </w:p>
     <w:p/>
     <w:p>
@@ -1436,12 +1578,12 @@
       <w:pPr>
         <w:pStyle w:val="Heading3"/>
       </w:pPr>
-      <w:bookmarkStart w:id="7" w:name="_Toc482973528"/>
+      <w:bookmarkStart w:id="6" w:name="_Toc482973528"/>
       <w:r>
         <w:lastRenderedPageBreak/>
         <w:t>Task List</w:t>
       </w:r>
-      <w:bookmarkEnd w:id="7"/>
+      <w:bookmarkEnd w:id="6"/>
     </w:p>
     <w:tbl>
       <w:tblPr>
@@ -2571,7 +2713,18 @@
                 <w:sz w:val="24"/>
                 <w:szCs w:val="24"/>
               </w:rPr>
-              <w:t>Writing  code for the website</w:t>
+              <w:t xml:space="preserve">Writing </w:t>
+            </w:r>
+            <w:bookmarkStart w:id="7" w:name="_GoBack"/>
+            <w:bookmarkEnd w:id="7"/>
+            <w:r>
+              <w:rPr>
+                <w:rFonts w:ascii="Microsoft Sans Serif" w:eastAsia="Times New Roman" w:hAnsi="Microsoft Sans Serif" w:cs="Microsoft Sans Serif"/>
+                <w:color w:val="000000"/>
+                <w:sz w:val="24"/>
+                <w:szCs w:val="24"/>
+              </w:rPr>
+              <w:t>code for the website</w:t>
             </w:r>
           </w:p>
         </w:tc>
@@ -3490,6 +3643,7 @@
         <w:rPr>
           <w:noProof/>
           <w:color w:val="000000"/>
+          <w:lang w:eastAsia="ko-KR"/>
         </w:rPr>
         <w:drawing>
           <wp:anchor distT="0" distB="0" distL="114300" distR="114300" simplePos="0" relativeHeight="251661312" behindDoc="0" locked="0" layoutInCell="1" allowOverlap="1">
@@ -3691,7 +3845,7 @@
           <w:rPr>
             <w:noProof/>
           </w:rPr>
-          <w:t>1</w:t>
+          <w:t>5</w:t>
         </w:r>
         <w:r>
           <w:rPr>
@@ -4095,6 +4249,7 @@
     <w:lsdException w:name="HTML Sample" w:semiHidden="1" w:unhideWhenUsed="1"/>
     <w:lsdException w:name="HTML Typewriter" w:semiHidden="1" w:unhideWhenUsed="1"/>
     <w:lsdException w:name="HTML Variable" w:semiHidden="1" w:unhideWhenUsed="1"/>
+    <w:lsdException w:name="Normal Table" w:semiHidden="1" w:unhideWhenUsed="1"/>
     <w:lsdException w:name="annotation subject" w:semiHidden="1" w:unhideWhenUsed="1"/>
     <w:lsdException w:name="No List" w:semiHidden="1" w:unhideWhenUsed="1"/>
     <w:lsdException w:name="Outline List 1" w:semiHidden="1" w:unhideWhenUsed="1"/>
@@ -4139,6 +4294,7 @@
     <w:lsdException w:name="Table Professional" w:semiHidden="1" w:unhideWhenUsed="1"/>
     <w:lsdException w:name="Table Subtle 1" w:semiHidden="1" w:unhideWhenUsed="1"/>
     <w:lsdException w:name="Table Subtle 2" w:semiHidden="1" w:unhideWhenUsed="1"/>
+    <w:lsdException w:name="Table Web 1" w:semiHidden="1" w:unhideWhenUsed="1"/>
     <w:lsdException w:name="Table Web 2" w:semiHidden="1" w:unhideWhenUsed="1"/>
     <w:lsdException w:name="Table Web 3" w:semiHidden="1" w:unhideWhenUsed="1"/>
     <w:lsdException w:name="Balloon Text" w:semiHidden="1" w:unhideWhenUsed="1"/>
@@ -4640,548 +4796,6 @@
 </w:styles>
 </file>
 
-<file path=word/glossary/document.xml><?xml version="1.0" encoding="utf-8"?>
-<w:glossaryDocument xmlns:wpc="http://schemas.microsoft.com/office/word/2010/wordprocessingCanvas" xmlns:cx="http://schemas.microsoft.com/office/drawing/2014/chartex" xmlns:cx1="http://schemas.microsoft.com/office/drawing/2015/9/8/chartex" xmlns:cx2="http://schemas.microsoft.com/office/drawing/2015/10/21/chartex" xmlns:cx3="http://schemas.microsoft.com/office/drawing/2016/5/9/chartex" xmlns:cx4="http://schemas.microsoft.com/office/drawing/2016/5/10/chartex" xmlns:cx5="http://schemas.microsoft.com/office/drawing/2016/5/11/chartex" xmlns:mc="http://schemas.openxmlformats.org/markup-compatibility/2006" xmlns:o="urn:schemas-microsoft-com:office:office" xmlns:r="http://schemas.openxmlformats.org/officeDocument/2006/relationships" xmlns:m="http://schemas.openxmlformats.org/officeDocument/2006/math" xmlns:v="urn:schemas-microsoft-com:vml" xmlns:wp14="http://schemas.microsoft.com/office/word/2010/wordprocessingDrawing" xmlns:wp="http://schemas.openxmlformats.org/drawingml/2006/wordprocessingDrawing" xmlns:w10="urn:schemas-microsoft-com:office:word" xmlns:w="http://schemas.openxmlformats.org/wordprocessingml/2006/main" xmlns:w14="http://schemas.microsoft.com/office/word/2010/wordml" xmlns:w15="http://schemas.microsoft.com/office/word/2012/wordml" xmlns:w16se="http://schemas.microsoft.com/office/word/2015/wordml/symex" xmlns:wpg="http://schemas.microsoft.com/office/word/2010/wordprocessingGroup" xmlns:wpi="http://schemas.microsoft.com/office/word/2010/wordprocessingInk" xmlns:wne="http://schemas.microsoft.com/office/word/2006/wordml" xmlns:wps="http://schemas.microsoft.com/office/word/2010/wordprocessingShape" mc:Ignorable="w14 w15 w16se wp14"/>
-</file>
-
-<file path=word/glossary/fontTable.xml><?xml version="1.0" encoding="utf-8"?>
-<w:fonts xmlns:mc="http://schemas.openxmlformats.org/markup-compatibility/2006" xmlns:r="http://schemas.openxmlformats.org/officeDocument/2006/relationships" xmlns:w="http://schemas.openxmlformats.org/wordprocessingml/2006/main" xmlns:w14="http://schemas.microsoft.com/office/word/2010/wordml" xmlns:w15="http://schemas.microsoft.com/office/word/2012/wordml" xmlns:w16se="http://schemas.microsoft.com/office/word/2015/wordml/symex" mc:Ignorable="w14 w15 w16se">
-  <w:font w:name="Symbol">
-    <w:panose1 w:val="05050102010706020507"/>
-    <w:charset w:val="02"/>
-    <w:family w:val="roman"/>
-    <w:pitch w:val="variable"/>
-    <w:sig w:usb0="00000000" w:usb1="10000000" w:usb2="00000000" w:usb3="00000000" w:csb0="80000000" w:csb1="00000000"/>
-  </w:font>
-  <w:font w:name="Times New Roman">
-    <w:panose1 w:val="02020603050405020304"/>
-    <w:charset w:val="00"/>
-    <w:family w:val="roman"/>
-    <w:pitch w:val="variable"/>
-    <w:sig w:usb0="E0002AFF" w:usb1="C0007843" w:usb2="00000009" w:usb3="00000000" w:csb0="000001FF" w:csb1="00000000"/>
-  </w:font>
-  <w:font w:name="Courier New">
-    <w:panose1 w:val="02070309020205020404"/>
-    <w:charset w:val="00"/>
-    <w:family w:val="modern"/>
-    <w:pitch w:val="fixed"/>
-    <w:sig w:usb0="E0002EFF" w:usb1="C0007843" w:usb2="00000009" w:usb3="00000000" w:csb0="000001FF" w:csb1="00000000"/>
-  </w:font>
-  <w:font w:name="Wingdings">
-    <w:panose1 w:val="05000000000000000000"/>
-    <w:charset w:val="02"/>
-    <w:family w:val="auto"/>
-    <w:pitch w:val="variable"/>
-    <w:sig w:usb0="00000000" w:usb1="10000000" w:usb2="00000000" w:usb3="00000000" w:csb0="80000000" w:csb1="00000000"/>
-  </w:font>
-  <w:font w:name="Calibri">
-    <w:panose1 w:val="020F0502020204030204"/>
-    <w:charset w:val="00"/>
-    <w:family w:val="swiss"/>
-    <w:pitch w:val="variable"/>
-    <w:sig w:usb0="E00002FF" w:usb1="4000ACFF" w:usb2="00000001" w:usb3="00000000" w:csb0="0000019F" w:csb1="00000000"/>
-  </w:font>
-  <w:font w:name="Calibri Light">
-    <w:panose1 w:val="020F0302020204030204"/>
-    <w:charset w:val="00"/>
-    <w:family w:val="swiss"/>
-    <w:pitch w:val="variable"/>
-    <w:sig w:usb0="A00002EF" w:usb1="4000207B" w:usb2="00000000" w:usb3="00000000" w:csb0="0000009F" w:csb1="00000000"/>
-  </w:font>
-  <w:font w:name="Algerian">
-    <w:panose1 w:val="04020705040A02060702"/>
-    <w:charset w:val="00"/>
-    <w:family w:val="decorative"/>
-    <w:pitch w:val="variable"/>
-    <w:sig w:usb0="00000003" w:usb1="00000000" w:usb2="00000000" w:usb3="00000000" w:csb0="00000001" w:csb1="00000000"/>
-  </w:font>
-  <w:font w:name="Microsoft Sans Serif">
-    <w:panose1 w:val="020B0604020202020204"/>
-    <w:charset w:val="00"/>
-    <w:family w:val="swiss"/>
-    <w:pitch w:val="variable"/>
-    <w:sig w:usb0="E5002EFF" w:usb1="C000605B" w:usb2="00000029" w:usb3="00000000" w:csb0="000101FF" w:csb1="00000000"/>
-  </w:font>
-</w:fonts>
-</file>
-
-<file path=word/glossary/settings.xml><?xml version="1.0" encoding="utf-8"?>
-<w:settings xmlns:mc="http://schemas.openxmlformats.org/markup-compatibility/2006" xmlns:o="urn:schemas-microsoft-com:office:office" xmlns:r="http://schemas.openxmlformats.org/officeDocument/2006/relationships" xmlns:m="http://schemas.openxmlformats.org/officeDocument/2006/math" xmlns:v="urn:schemas-microsoft-com:vml" xmlns:w10="urn:schemas-microsoft-com:office:word" xmlns:w="http://schemas.openxmlformats.org/wordprocessingml/2006/main" xmlns:w14="http://schemas.microsoft.com/office/word/2010/wordml" xmlns:w15="http://schemas.microsoft.com/office/word/2012/wordml" xmlns:w16se="http://schemas.microsoft.com/office/word/2015/wordml/symex" xmlns:sl="http://schemas.openxmlformats.org/schemaLibrary/2006/main" mc:Ignorable="w14 w15 w16se">
-  <w:view w:val="normal"/>
-  <w:defaultTabStop w:val="720"/>
-  <w:characterSpacingControl w:val="doNotCompress"/>
-  <w:compat>
-    <w:useFELayout/>
-    <w:compatSetting w:name="compatibilityMode" w:uri="http://schemas.microsoft.com/office/word" w:val="15"/>
-    <w:compatSetting w:name="overrideTableStyleFontSizeAndJustification" w:uri="http://schemas.microsoft.com/office/word" w:val="1"/>
-    <w:compatSetting w:name="enableOpenTypeFeatures" w:uri="http://schemas.microsoft.com/office/word" w:val="1"/>
-    <w:compatSetting w:name="doNotFlipMirrorIndents" w:uri="http://schemas.microsoft.com/office/word" w:val="1"/>
-    <w:compatSetting w:name="differentiateMultirowTableHeaders" w:uri="http://schemas.microsoft.com/office/word" w:val="1"/>
-  </w:compat>
-  <w:rsids>
-    <w:rsidRoot w:val="00691535"/>
-    <w:rsid w:val="00691535"/>
-    <w:rsid w:val="00BF2F5A"/>
-  </w:rsids>
-  <m:mathPr>
-    <m:mathFont m:val="Cambria Math"/>
-    <m:brkBin m:val="before"/>
-    <m:brkBinSub m:val="--"/>
-    <m:smallFrac m:val="0"/>
-    <m:dispDef/>
-    <m:lMargin m:val="0"/>
-    <m:rMargin m:val="0"/>
-    <m:defJc m:val="centerGroup"/>
-    <m:wrapIndent m:val="1440"/>
-    <m:intLim m:val="subSup"/>
-    <m:naryLim m:val="undOvr"/>
-  </m:mathPr>
-  <w:themeFontLang w:val="en-US"/>
-  <w:clrSchemeMapping w:bg1="light1" w:t1="dark1" w:bg2="light2" w:t2="dark2" w:accent1="accent1" w:accent2="accent2" w:accent3="accent3" w:accent4="accent4" w:accent5="accent5" w:accent6="accent6" w:hyperlink="hyperlink" w:followedHyperlink="followedHyperlink"/>
-  <w:decimalSymbol w:val="."/>
-  <w:listSeparator w:val=","/>
-  <w15:chartTrackingRefBased/>
-</w:settings>
-</file>
-
-<file path=word/glossary/styles.xml><?xml version="1.0" encoding="utf-8"?>
-<w:styles xmlns:mc="http://schemas.openxmlformats.org/markup-compatibility/2006" xmlns:r="http://schemas.openxmlformats.org/officeDocument/2006/relationships" xmlns:w="http://schemas.openxmlformats.org/wordprocessingml/2006/main" xmlns:w14="http://schemas.microsoft.com/office/word/2010/wordml" xmlns:w15="http://schemas.microsoft.com/office/word/2012/wordml" xmlns:w16se="http://schemas.microsoft.com/office/word/2015/wordml/symex" mc:Ignorable="w14 w15 w16se">
-  <w:docDefaults>
-    <w:rPrDefault>
-      <w:rPr>
-        <w:rFonts w:asciiTheme="minorHAnsi" w:eastAsiaTheme="minorEastAsia" w:hAnsiTheme="minorHAnsi" w:cstheme="minorBidi"/>
-        <w:sz w:val="22"/>
-        <w:szCs w:val="22"/>
-        <w:lang w:val="en-US" w:eastAsia="en-US" w:bidi="ar-SA"/>
-      </w:rPr>
-    </w:rPrDefault>
-    <w:pPrDefault>
-      <w:pPr>
-        <w:spacing w:after="160" w:line="259" w:lineRule="auto"/>
-      </w:pPr>
-    </w:pPrDefault>
-  </w:docDefaults>
-  <w:latentStyles w:defLockedState="0" w:defUIPriority="99" w:defSemiHidden="0" w:defUnhideWhenUsed="0" w:defQFormat="0" w:count="374">
-    <w:lsdException w:name="Normal" w:uiPriority="0" w:qFormat="1"/>
-    <w:lsdException w:name="heading 1" w:uiPriority="9" w:qFormat="1"/>
-    <w:lsdException w:name="heading 2" w:semiHidden="1" w:uiPriority="9" w:unhideWhenUsed="1" w:qFormat="1"/>
-    <w:lsdException w:name="heading 3" w:semiHidden="1" w:uiPriority="9" w:unhideWhenUsed="1" w:qFormat="1"/>
-    <w:lsdException w:name="heading 4" w:semiHidden="1" w:uiPriority="9" w:unhideWhenUsed="1" w:qFormat="1"/>
-    <w:lsdException w:name="heading 5" w:semiHidden="1" w:uiPriority="9" w:unhideWhenUsed="1" w:qFormat="1"/>
-    <w:lsdException w:name="heading 6" w:semiHidden="1" w:uiPriority="9" w:unhideWhenUsed="1" w:qFormat="1"/>
-    <w:lsdException w:name="heading 7" w:semiHidden="1" w:uiPriority="9" w:unhideWhenUsed="1" w:qFormat="1"/>
-    <w:lsdException w:name="heading 8" w:semiHidden="1" w:uiPriority="9" w:unhideWhenUsed="1" w:qFormat="1"/>
-    <w:lsdException w:name="heading 9" w:semiHidden="1" w:uiPriority="9" w:unhideWhenUsed="1" w:qFormat="1"/>
-    <w:lsdException w:name="index 1" w:semiHidden="1" w:unhideWhenUsed="1"/>
-    <w:lsdException w:name="index 2" w:semiHidden="1" w:unhideWhenUsed="1"/>
-    <w:lsdException w:name="index 3" w:semiHidden="1" w:unhideWhenUsed="1"/>
-    <w:lsdException w:name="index 4" w:semiHidden="1" w:unhideWhenUsed="1"/>
-    <w:lsdException w:name="index 5" w:semiHidden="1" w:unhideWhenUsed="1"/>
-    <w:lsdException w:name="index 6" w:semiHidden="1" w:unhideWhenUsed="1"/>
-    <w:lsdException w:name="index 7" w:semiHidden="1" w:unhideWhenUsed="1"/>
-    <w:lsdException w:name="index 8" w:semiHidden="1" w:unhideWhenUsed="1"/>
-    <w:lsdException w:name="index 9" w:semiHidden="1" w:unhideWhenUsed="1"/>
-    <w:lsdException w:name="toc 1" w:semiHidden="1" w:uiPriority="39" w:unhideWhenUsed="1"/>
-    <w:lsdException w:name="toc 2" w:semiHidden="1" w:uiPriority="39" w:unhideWhenUsed="1"/>
-    <w:lsdException w:name="toc 3" w:semiHidden="1" w:uiPriority="39" w:unhideWhenUsed="1"/>
-    <w:lsdException w:name="toc 4" w:semiHidden="1" w:uiPriority="39" w:unhideWhenUsed="1"/>
-    <w:lsdException w:name="toc 5" w:semiHidden="1" w:uiPriority="39" w:unhideWhenUsed="1"/>
-    <w:lsdException w:name="toc 6" w:semiHidden="1" w:uiPriority="39" w:unhideWhenUsed="1"/>
-    <w:lsdException w:name="toc 7" w:semiHidden="1" w:uiPriority="39" w:unhideWhenUsed="1"/>
-    <w:lsdException w:name="toc 8" w:semiHidden="1" w:uiPriority="39" w:unhideWhenUsed="1"/>
-    <w:lsdException w:name="toc 9" w:semiHidden="1" w:uiPriority="39" w:unhideWhenUsed="1"/>
-    <w:lsdException w:name="Normal Indent" w:semiHidden="1" w:unhideWhenUsed="1"/>
-    <w:lsdException w:name="footnote text" w:semiHidden="1" w:unhideWhenUsed="1"/>
-    <w:lsdException w:name="annotation text" w:semiHidden="1" w:unhideWhenUsed="1"/>
-    <w:lsdException w:name="header" w:semiHidden="1" w:unhideWhenUsed="1"/>
-    <w:lsdException w:name="footer" w:semiHidden="1" w:unhideWhenUsed="1"/>
-    <w:lsdException w:name="index heading" w:semiHidden="1" w:unhideWhenUsed="1"/>
-    <w:lsdException w:name="caption" w:semiHidden="1" w:uiPriority="35" w:unhideWhenUsed="1" w:qFormat="1"/>
-    <w:lsdException w:name="table of figures" w:semiHidden="1" w:unhideWhenUsed="1"/>
-    <w:lsdException w:name="envelope address" w:semiHidden="1" w:unhideWhenUsed="1"/>
-    <w:lsdException w:name="envelope return" w:semiHidden="1" w:unhideWhenUsed="1"/>
-    <w:lsdException w:name="footnote reference" w:semiHidden="1" w:unhideWhenUsed="1"/>
-    <w:lsdException w:name="annotation reference" w:semiHidden="1" w:unhideWhenUsed="1"/>
-    <w:lsdException w:name="line number" w:semiHidden="1" w:unhideWhenUsed="1"/>
-    <w:lsdException w:name="page number" w:semiHidden="1" w:unhideWhenUsed="1"/>
-    <w:lsdException w:name="endnote reference" w:semiHidden="1" w:unhideWhenUsed="1"/>
-    <w:lsdException w:name="endnote text" w:semiHidden="1" w:unhideWhenUsed="1"/>
-    <w:lsdException w:name="table of authorities" w:semiHidden="1" w:unhideWhenUsed="1"/>
-    <w:lsdException w:name="macro" w:semiHidden="1" w:unhideWhenUsed="1"/>
-    <w:lsdException w:name="toa heading" w:semiHidden="1" w:unhideWhenUsed="1"/>
-    <w:lsdException w:name="List" w:semiHidden="1" w:unhideWhenUsed="1"/>
-    <w:lsdException w:name="List Bullet" w:semiHidden="1" w:unhideWhenUsed="1"/>
-    <w:lsdException w:name="List Number" w:semiHidden="1" w:unhideWhenUsed="1"/>
-    <w:lsdException w:name="List 2" w:semiHidden="1" w:unhideWhenUsed="1"/>
-    <w:lsdException w:name="List 3" w:semiHidden="1" w:unhideWhenUsed="1"/>
-    <w:lsdException w:name="List 4" w:semiHidden="1" w:unhideWhenUsed="1"/>
-    <w:lsdException w:name="List 5" w:semiHidden="1" w:unhideWhenUsed="1"/>
-    <w:lsdException w:name="List Bullet 2" w:semiHidden="1" w:unhideWhenUsed="1"/>
-    <w:lsdException w:name="List Bullet 3" w:semiHidden="1" w:unhideWhenUsed="1"/>
-    <w:lsdException w:name="List Bullet 4" w:semiHidden="1" w:unhideWhenUsed="1"/>
-    <w:lsdException w:name="List Bullet 5" w:semiHidden="1" w:unhideWhenUsed="1"/>
-    <w:lsdException w:name="List Number 2" w:semiHidden="1" w:unhideWhenUsed="1"/>
-    <w:lsdException w:name="List Number 3" w:semiHidden="1" w:unhideWhenUsed="1"/>
-    <w:lsdException w:name="List Number 4" w:semiHidden="1" w:unhideWhenUsed="1"/>
-    <w:lsdException w:name="List Number 5" w:semiHidden="1" w:unhideWhenUsed="1"/>
-    <w:lsdException w:name="Title" w:uiPriority="10" w:qFormat="1"/>
-    <w:lsdException w:name="Closing" w:semiHidden="1" w:unhideWhenUsed="1"/>
-    <w:lsdException w:name="Signature" w:semiHidden="1" w:unhideWhenUsed="1"/>
-    <w:lsdException w:name="Default Paragraph Font" w:semiHidden="1" w:uiPriority="1" w:unhideWhenUsed="1"/>
-    <w:lsdException w:name="Body Text" w:semiHidden="1" w:unhideWhenUsed="1"/>
-    <w:lsdException w:name="Body Text Indent" w:semiHidden="1" w:unhideWhenUsed="1"/>
-    <w:lsdException w:name="List Continue" w:semiHidden="1" w:unhideWhenUsed="1"/>
-    <w:lsdException w:name="List Continue 2" w:semiHidden="1" w:unhideWhenUsed="1"/>
-    <w:lsdException w:name="List Continue 3" w:semiHidden="1" w:unhideWhenUsed="1"/>
-    <w:lsdException w:name="List Continue 4" w:semiHidden="1" w:unhideWhenUsed="1"/>
-    <w:lsdException w:name="List Continue 5" w:semiHidden="1" w:unhideWhenUsed="1"/>
-    <w:lsdException w:name="Message Header" w:semiHidden="1" w:unhideWhenUsed="1"/>
-    <w:lsdException w:name="Subtitle" w:uiPriority="11" w:qFormat="1"/>
-    <w:lsdException w:name="Salutation" w:semiHidden="1" w:unhideWhenUsed="1"/>
-    <w:lsdException w:name="Date" w:semiHidden="1" w:unhideWhenUsed="1"/>
-    <w:lsdException w:name="Body Text First Indent" w:semiHidden="1" w:unhideWhenUsed="1"/>
-    <w:lsdException w:name="Body Text First Indent 2" w:semiHidden="1" w:unhideWhenUsed="1"/>
-    <w:lsdException w:name="Note Heading" w:semiHidden="1" w:unhideWhenUsed="1"/>
-    <w:lsdException w:name="Body Text 2" w:semiHidden="1" w:unhideWhenUsed="1"/>
-    <w:lsdException w:name="Body Text 3" w:semiHidden="1" w:unhideWhenUsed="1"/>
-    <w:lsdException w:name="Body Text Indent 2" w:semiHidden="1" w:unhideWhenUsed="1"/>
-    <w:lsdException w:name="Body Text Indent 3" w:semiHidden="1" w:unhideWhenUsed="1"/>
-    <w:lsdException w:name="Block Text" w:semiHidden="1" w:unhideWhenUsed="1"/>
-    <w:lsdException w:name="Hyperlink" w:semiHidden="1" w:unhideWhenUsed="1"/>
-    <w:lsdException w:name="FollowedHyperlink" w:semiHidden="1" w:unhideWhenUsed="1"/>
-    <w:lsdException w:name="Strong" w:uiPriority="22" w:qFormat="1"/>
-    <w:lsdException w:name="Emphasis" w:uiPriority="20" w:qFormat="1"/>
-    <w:lsdException w:name="Document Map" w:semiHidden="1" w:unhideWhenUsed="1"/>
-    <w:lsdException w:name="Plain Text" w:semiHidden="1" w:unhideWhenUsed="1"/>
-    <w:lsdException w:name="E-mail Signature" w:semiHidden="1" w:unhideWhenUsed="1"/>
-    <w:lsdException w:name="HTML Top of Form" w:semiHidden="1" w:unhideWhenUsed="1"/>
-    <w:lsdException w:name="HTML Bottom of Form" w:semiHidden="1" w:unhideWhenUsed="1"/>
-    <w:lsdException w:name="Normal (Web)" w:semiHidden="1" w:unhideWhenUsed="1"/>
-    <w:lsdException w:name="HTML Acronym" w:semiHidden="1" w:unhideWhenUsed="1"/>
-    <w:lsdException w:name="HTML Address" w:semiHidden="1" w:unhideWhenUsed="1"/>
-    <w:lsdException w:name="HTML Cite" w:semiHidden="1" w:unhideWhenUsed="1"/>
-    <w:lsdException w:name="HTML Code" w:semiHidden="1" w:unhideWhenUsed="1"/>
-    <w:lsdException w:name="HTML Definition" w:semiHidden="1" w:unhideWhenUsed="1"/>
-    <w:lsdException w:name="HTML Keyboard" w:semiHidden="1" w:unhideWhenUsed="1"/>
-    <w:lsdException w:name="HTML Preformatted" w:semiHidden="1" w:unhideWhenUsed="1"/>
-    <w:lsdException w:name="HTML Sample" w:semiHidden="1" w:unhideWhenUsed="1"/>
-    <w:lsdException w:name="HTML Typewriter" w:semiHidden="1" w:unhideWhenUsed="1"/>
-    <w:lsdException w:name="HTML Variable" w:semiHidden="1" w:unhideWhenUsed="1"/>
-    <w:lsdException w:name="Normal Table" w:semiHidden="1" w:unhideWhenUsed="1"/>
-    <w:lsdException w:name="annotation subject" w:semiHidden="1" w:unhideWhenUsed="1"/>
-    <w:lsdException w:name="No List" w:semiHidden="1" w:unhideWhenUsed="1"/>
-    <w:lsdException w:name="Outline List 1" w:semiHidden="1" w:unhideWhenUsed="1"/>
-    <w:lsdException w:name="Outline List 2" w:semiHidden="1" w:unhideWhenUsed="1"/>
-    <w:lsdException w:name="Outline List 3" w:semiHidden="1" w:unhideWhenUsed="1"/>
-    <w:lsdException w:name="Table Simple 1" w:semiHidden="1" w:unhideWhenUsed="1"/>
-    <w:lsdException w:name="Table Simple 2" w:semiHidden="1" w:unhideWhenUsed="1"/>
-    <w:lsdException w:name="Table Simple 3" w:semiHidden="1" w:unhideWhenUsed="1"/>
-    <w:lsdException w:name="Table Classic 1" w:semiHidden="1" w:unhideWhenUsed="1"/>
-    <w:lsdException w:name="Table Classic 2" w:semiHidden="1" w:unhideWhenUsed="1"/>
-    <w:lsdException w:name="Table Classic 3" w:semiHidden="1" w:unhideWhenUsed="1"/>
-    <w:lsdException w:name="Table Classic 4" w:semiHidden="1" w:unhideWhenUsed="1"/>
-    <w:lsdException w:name="Table Colorful 1" w:semiHidden="1" w:unhideWhenUsed="1"/>
-    <w:lsdException w:name="Table Colorful 2" w:semiHidden="1" w:unhideWhenUsed="1"/>
-    <w:lsdException w:name="Table Colorful 3" w:semiHidden="1" w:unhideWhenUsed="1"/>
-    <w:lsdException w:name="Table Columns 1" w:semiHidden="1" w:unhideWhenUsed="1"/>
-    <w:lsdException w:name="Table Columns 2" w:semiHidden="1" w:unhideWhenUsed="1"/>
-    <w:lsdException w:name="Table Columns 3" w:semiHidden="1" w:unhideWhenUsed="1"/>
-    <w:lsdException w:name="Table Columns 4" w:semiHidden="1" w:unhideWhenUsed="1"/>
-    <w:lsdException w:name="Table Columns 5" w:semiHidden="1" w:unhideWhenUsed="1"/>
-    <w:lsdException w:name="Table Grid 1" w:semiHidden="1" w:unhideWhenUsed="1"/>
-    <w:lsdException w:name="Table Grid 2" w:semiHidden="1" w:unhideWhenUsed="1"/>
-    <w:lsdException w:name="Table Grid 3" w:semiHidden="1" w:unhideWhenUsed="1"/>
-    <w:lsdException w:name="Table Grid 4" w:semiHidden="1" w:unhideWhenUsed="1"/>
-    <w:lsdException w:name="Table Grid 5" w:semiHidden="1" w:unhideWhenUsed="1"/>
-    <w:lsdException w:name="Table Grid 6" w:semiHidden="1" w:unhideWhenUsed="1"/>
-    <w:lsdException w:name="Table Grid 7" w:semiHidden="1" w:unhideWhenUsed="1"/>
-    <w:lsdException w:name="Table Grid 8" w:semiHidden="1" w:unhideWhenUsed="1"/>
-    <w:lsdException w:name="Table List 1" w:semiHidden="1" w:unhideWhenUsed="1"/>
-    <w:lsdException w:name="Table List 2" w:semiHidden="1" w:unhideWhenUsed="1"/>
-    <w:lsdException w:name="Table List 3" w:semiHidden="1" w:unhideWhenUsed="1"/>
-    <w:lsdException w:name="Table List 4" w:semiHidden="1" w:unhideWhenUsed="1"/>
-    <w:lsdException w:name="Table List 5" w:semiHidden="1" w:unhideWhenUsed="1"/>
-    <w:lsdException w:name="Table List 6" w:semiHidden="1" w:unhideWhenUsed="1"/>
-    <w:lsdException w:name="Table List 7" w:semiHidden="1" w:unhideWhenUsed="1"/>
-    <w:lsdException w:name="Table List 8" w:semiHidden="1" w:unhideWhenUsed="1"/>
-    <w:lsdException w:name="Table 3D effects 1" w:semiHidden="1" w:unhideWhenUsed="1"/>
-    <w:lsdException w:name="Table 3D effects 2" w:semiHidden="1" w:unhideWhenUsed="1"/>
-    <w:lsdException w:name="Table 3D effects 3" w:semiHidden="1" w:unhideWhenUsed="1"/>
-    <w:lsdException w:name="Table Contemporary" w:semiHidden="1" w:unhideWhenUsed="1"/>
-    <w:lsdException w:name="Table Elegant" w:semiHidden="1" w:unhideWhenUsed="1"/>
-    <w:lsdException w:name="Table Professional" w:semiHidden="1" w:unhideWhenUsed="1"/>
-    <w:lsdException w:name="Table Subtle 1" w:semiHidden="1" w:unhideWhenUsed="1"/>
-    <w:lsdException w:name="Table Subtle 2" w:semiHidden="1" w:unhideWhenUsed="1"/>
-    <w:lsdException w:name="Table Web 1" w:semiHidden="1" w:unhideWhenUsed="1"/>
-    <w:lsdException w:name="Table Web 2" w:semiHidden="1" w:unhideWhenUsed="1"/>
-    <w:lsdException w:name="Table Web 3" w:semiHidden="1" w:unhideWhenUsed="1"/>
-    <w:lsdException w:name="Balloon Text" w:semiHidden="1" w:unhideWhenUsed="1"/>
-    <w:lsdException w:name="Table Grid" w:uiPriority="39"/>
-    <w:lsdException w:name="Table Theme" w:semiHidden="1" w:unhideWhenUsed="1"/>
-    <w:lsdException w:name="Placeholder Text" w:semiHidden="1"/>
-    <w:lsdException w:name="No Spacing" w:uiPriority="1" w:qFormat="1"/>
-    <w:lsdException w:name="Light Shading" w:uiPriority="60"/>
-    <w:lsdException w:name="Light List" w:uiPriority="61"/>
-    <w:lsdException w:name="Light Grid" w:uiPriority="62"/>
-    <w:lsdException w:name="Medium Shading 1" w:uiPriority="63"/>
-    <w:lsdException w:name="Medium Shading 2" w:uiPriority="64"/>
-    <w:lsdException w:name="Medium List 1" w:uiPriority="65"/>
-    <w:lsdException w:name="Medium List 2" w:uiPriority="66"/>
-    <w:lsdException w:name="Medium Grid 1" w:uiPriority="67"/>
-    <w:lsdException w:name="Medium Grid 2" w:uiPriority="68"/>
-    <w:lsdException w:name="Medium Grid 3" w:uiPriority="69"/>
-    <w:lsdException w:name="Dark List" w:uiPriority="70"/>
-    <w:lsdException w:name="Colorful Shading" w:uiPriority="71"/>
-    <w:lsdException w:name="Colorful List" w:uiPriority="72"/>
-    <w:lsdException w:name="Colorful Grid" w:uiPriority="73"/>
-    <w:lsdException w:name="Light Shading Accent 1" w:uiPriority="60"/>
-    <w:lsdException w:name="Light List Accent 1" w:uiPriority="61"/>
-    <w:lsdException w:name="Light Grid Accent 1" w:uiPriority="62"/>
-    <w:lsdException w:name="Medium Shading 1 Accent 1" w:uiPriority="63"/>
-    <w:lsdException w:name="Medium Shading 2 Accent 1" w:uiPriority="64"/>
-    <w:lsdException w:name="Medium List 1 Accent 1" w:uiPriority="65"/>
-    <w:lsdException w:name="Revision" w:semiHidden="1"/>
-    <w:lsdException w:name="List Paragraph" w:uiPriority="34" w:qFormat="1"/>
-    <w:lsdException w:name="Quote" w:uiPriority="29" w:qFormat="1"/>
-    <w:lsdException w:name="Intense Quote" w:uiPriority="30" w:qFormat="1"/>
-    <w:lsdException w:name="Medium List 2 Accent 1" w:uiPriority="66"/>
-    <w:lsdException w:name="Medium Grid 1 Accent 1" w:uiPriority="67"/>
-    <w:lsdException w:name="Medium Grid 2 Accent 1" w:uiPriority="68"/>
-    <w:lsdException w:name="Medium Grid 3 Accent 1" w:uiPriority="69"/>
-    <w:lsdException w:name="Dark List Accent 1" w:uiPriority="70"/>
-    <w:lsdException w:name="Colorful Shading Accent 1" w:uiPriority="71"/>
-    <w:lsdException w:name="Colorful List Accent 1" w:uiPriority="72"/>
-    <w:lsdException w:name="Colorful Grid Accent 1" w:uiPriority="73"/>
-    <w:lsdException w:name="Light Shading Accent 2" w:uiPriority="60"/>
-    <w:lsdException w:name="Light List Accent 2" w:uiPriority="61"/>
-    <w:lsdException w:name="Light Grid Accent 2" w:uiPriority="62"/>
-    <w:lsdException w:name="Medium Shading 1 Accent 2" w:uiPriority="63"/>
-    <w:lsdException w:name="Medium Shading 2 Accent 2" w:uiPriority="64"/>
-    <w:lsdException w:name="Medium List 1 Accent 2" w:uiPriority="65"/>
-    <w:lsdException w:name="Medium List 2 Accent 2" w:uiPriority="66"/>
-    <w:lsdException w:name="Medium Grid 1 Accent 2" w:uiPriority="67"/>
-    <w:lsdException w:name="Medium Grid 2 Accent 2" w:uiPriority="68"/>
-    <w:lsdException w:name="Medium Grid 3 Accent 2" w:uiPriority="69"/>
-    <w:lsdException w:name="Dark List Accent 2" w:uiPriority="70"/>
-    <w:lsdException w:name="Colorful Shading Accent 2" w:uiPriority="71"/>
-    <w:lsdException w:name="Colorful List Accent 2" w:uiPriority="72"/>
-    <w:lsdException w:name="Colorful Grid Accent 2" w:uiPriority="73"/>
-    <w:lsdException w:name="Light Shading Accent 3" w:uiPriority="60"/>
-    <w:lsdException w:name="Light List Accent 3" w:uiPriority="61"/>
-    <w:lsdException w:name="Light Grid Accent 3" w:uiPriority="62"/>
-    <w:lsdException w:name="Medium Shading 1 Accent 3" w:uiPriority="63"/>
-    <w:lsdException w:name="Medium Shading 2 Accent 3" w:uiPriority="64"/>
-    <w:lsdException w:name="Medium List 1 Accent 3" w:uiPriority="65"/>
-    <w:lsdException w:name="Medium List 2 Accent 3" w:uiPriority="66"/>
-    <w:lsdException w:name="Medium Grid 1 Accent 3" w:uiPriority="67"/>
-    <w:lsdException w:name="Medium Grid 2 Accent 3" w:uiPriority="68"/>
-    <w:lsdException w:name="Medium Grid 3 Accent 3" w:uiPriority="69"/>
-    <w:lsdException w:name="Dark List Accent 3" w:uiPriority="70"/>
-    <w:lsdException w:name="Colorful Shading Accent 3" w:uiPriority="71"/>
-    <w:lsdException w:name="Colorful List Accent 3" w:uiPriority="72"/>
-    <w:lsdException w:name="Colorful Grid Accent 3" w:uiPriority="73"/>
-    <w:lsdException w:name="Light Shading Accent 4" w:uiPriority="60"/>
-    <w:lsdException w:name="Light List Accent 4" w:uiPriority="61"/>
-    <w:lsdException w:name="Light Grid Accent 4" w:uiPriority="62"/>
-    <w:lsdException w:name="Medium Shading 1 Accent 4" w:uiPriority="63"/>
-    <w:lsdException w:name="Medium Shading 2 Accent 4" w:uiPriority="64"/>
-    <w:lsdException w:name="Medium List 1 Accent 4" w:uiPriority="65"/>
-    <w:lsdException w:name="Medium List 2 Accent 4" w:uiPriority="66"/>
-    <w:lsdException w:name="Medium Grid 1 Accent 4" w:uiPriority="67"/>
-    <w:lsdException w:name="Medium Grid 2 Accent 4" w:uiPriority="68"/>
-    <w:lsdException w:name="Medium Grid 3 Accent 4" w:uiPriority="69"/>
-    <w:lsdException w:name="Dark List Accent 4" w:uiPriority="70"/>
-    <w:lsdException w:name="Colorful Shading Accent 4" w:uiPriority="71"/>
-    <w:lsdException w:name="Colorful List Accent 4" w:uiPriority="72"/>
-    <w:lsdException w:name="Colorful Grid Accent 4" w:uiPriority="73"/>
-    <w:lsdException w:name="Light Shading Accent 5" w:uiPriority="60"/>
-    <w:lsdException w:name="Light List Accent 5" w:uiPriority="61"/>
-    <w:lsdException w:name="Light Grid Accent 5" w:uiPriority="62"/>
-    <w:lsdException w:name="Medium Shading 1 Accent 5" w:uiPriority="63"/>
-    <w:lsdException w:name="Medium Shading 2 Accent 5" w:uiPriority="64"/>
-    <w:lsdException w:name="Medium List 1 Accent 5" w:uiPriority="65"/>
-    <w:lsdException w:name="Medium List 2 Accent 5" w:uiPriority="66"/>
-    <w:lsdException w:name="Medium Grid 1 Accent 5" w:uiPriority="67"/>
-    <w:lsdException w:name="Medium Grid 2 Accent 5" w:uiPriority="68"/>
-    <w:lsdException w:name="Medium Grid 3 Accent 5" w:uiPriority="69"/>
-    <w:lsdException w:name="Dark List Accent 5" w:uiPriority="70"/>
-    <w:lsdException w:name="Colorful Shading Accent 5" w:uiPriority="71"/>
-    <w:lsdException w:name="Colorful List Accent 5" w:uiPriority="72"/>
-    <w:lsdException w:name="Colorful Grid Accent 5" w:uiPriority="73"/>
-    <w:lsdException w:name="Light Shading Accent 6" w:uiPriority="60"/>
-    <w:lsdException w:name="Light List Accent 6" w:uiPriority="61"/>
-    <w:lsdException w:name="Light Grid Accent 6" w:uiPriority="62"/>
-    <w:lsdException w:name="Medium Shading 1 Accent 6" w:uiPriority="63"/>
-    <w:lsdException w:name="Medium Shading 2 Accent 6" w:uiPriority="64"/>
-    <w:lsdException w:name="Medium List 1 Accent 6" w:uiPriority="65"/>
-    <w:lsdException w:name="Medium List 2 Accent 6" w:uiPriority="66"/>
-    <w:lsdException w:name="Medium Grid 1 Accent 6" w:uiPriority="67"/>
-    <w:lsdException w:name="Medium Grid 2 Accent 6" w:uiPriority="68"/>
-    <w:lsdException w:name="Medium Grid 3 Accent 6" w:uiPriority="69"/>
-    <w:lsdException w:name="Dark List Accent 6" w:uiPriority="70"/>
-    <w:lsdException w:name="Colorful Shading Accent 6" w:uiPriority="71"/>
-    <w:lsdException w:name="Colorful List Accent 6" w:uiPriority="72"/>
-    <w:lsdException w:name="Colorful Grid Accent 6" w:uiPriority="73"/>
-    <w:lsdException w:name="Subtle Emphasis" w:uiPriority="19" w:qFormat="1"/>
-    <w:lsdException w:name="Intense Emphasis" w:uiPriority="21" w:qFormat="1"/>
-    <w:lsdException w:name="Subtle Reference" w:uiPriority="31" w:qFormat="1"/>
-    <w:lsdException w:name="Intense Reference" w:uiPriority="32" w:qFormat="1"/>
-    <w:lsdException w:name="Book Title" w:uiPriority="33" w:qFormat="1"/>
-    <w:lsdException w:name="Bibliography" w:semiHidden="1" w:uiPriority="37" w:unhideWhenUsed="1"/>
-    <w:lsdException w:name="TOC Heading" w:semiHidden="1" w:uiPriority="39" w:unhideWhenUsed="1" w:qFormat="1"/>
-    <w:lsdException w:name="Plain Table 1" w:uiPriority="41"/>
-    <w:lsdException w:name="Plain Table 2" w:uiPriority="42"/>
-    <w:lsdException w:name="Plain Table 3" w:uiPriority="43"/>
-    <w:lsdException w:name="Plain Table 4" w:uiPriority="44"/>
-    <w:lsdException w:name="Plain Table 5" w:uiPriority="45"/>
-    <w:lsdException w:name="Grid Table Light" w:uiPriority="40"/>
-    <w:lsdException w:name="Grid Table 1 Light" w:uiPriority="46"/>
-    <w:lsdException w:name="Grid Table 2" w:uiPriority="47"/>
-    <w:lsdException w:name="Grid Table 3" w:uiPriority="48"/>
-    <w:lsdException w:name="Grid Table 4" w:uiPriority="49"/>
-    <w:lsdException w:name="Grid Table 5 Dark" w:uiPriority="50"/>
-    <w:lsdException w:name="Grid Table 6 Colorful" w:uiPriority="51"/>
-    <w:lsdException w:name="Grid Table 7 Colorful" w:uiPriority="52"/>
-    <w:lsdException w:name="Grid Table 1 Light Accent 1" w:uiPriority="46"/>
-    <w:lsdException w:name="Grid Table 2 Accent 1" w:uiPriority="47"/>
-    <w:lsdException w:name="Grid Table 3 Accent 1" w:uiPriority="48"/>
-    <w:lsdException w:name="Grid Table 4 Accent 1" w:uiPriority="49"/>
-    <w:lsdException w:name="Grid Table 5 Dark Accent 1" w:uiPriority="50"/>
-    <w:lsdException w:name="Grid Table 6 Colorful Accent 1" w:uiPriority="51"/>
-    <w:lsdException w:name="Grid Table 7 Colorful Accent 1" w:uiPriority="52"/>
-    <w:lsdException w:name="Grid Table 1 Light Accent 2" w:uiPriority="46"/>
-    <w:lsdException w:name="Grid Table 2 Accent 2" w:uiPriority="47"/>
-    <w:lsdException w:name="Grid Table 3 Accent 2" w:uiPriority="48"/>
-    <w:lsdException w:name="Grid Table 4 Accent 2" w:uiPriority="49"/>
-    <w:lsdException w:name="Grid Table 5 Dark Accent 2" w:uiPriority="50"/>
-    <w:lsdException w:name="Grid Table 6 Colorful Accent 2" w:uiPriority="51"/>
-    <w:lsdException w:name="Grid Table 7 Colorful Accent 2" w:uiPriority="52"/>
-    <w:lsdException w:name="Grid Table 1 Light Accent 3" w:uiPriority="46"/>
-    <w:lsdException w:name="Grid Table 2 Accent 3" w:uiPriority="47"/>
-    <w:lsdException w:name="Grid Table 3 Accent 3" w:uiPriority="48"/>
-    <w:lsdException w:name="Grid Table 4 Accent 3" w:uiPriority="49"/>
-    <w:lsdException w:name="Grid Table 5 Dark Accent 3" w:uiPriority="50"/>
-    <w:lsdException w:name="Grid Table 6 Colorful Accent 3" w:uiPriority="51"/>
-    <w:lsdException w:name="Grid Table 7 Colorful Accent 3" w:uiPriority="52"/>
-    <w:lsdException w:name="Grid Table 1 Light Accent 4" w:uiPriority="46"/>
-    <w:lsdException w:name="Grid Table 2 Accent 4" w:uiPriority="47"/>
-    <w:lsdException w:name="Grid Table 3 Accent 4" w:uiPriority="48"/>
-    <w:lsdException w:name="Grid Table 4 Accent 4" w:uiPriority="49"/>
-    <w:lsdException w:name="Grid Table 5 Dark Accent 4" w:uiPriority="50"/>
-    <w:lsdException w:name="Grid Table 6 Colorful Accent 4" w:uiPriority="51"/>
-    <w:lsdException w:name="Grid Table 7 Colorful Accent 4" w:uiPriority="52"/>
-    <w:lsdException w:name="Grid Table 1 Light Accent 5" w:uiPriority="46"/>
-    <w:lsdException w:name="Grid Table 2 Accent 5" w:uiPriority="47"/>
-    <w:lsdException w:name="Grid Table 3 Accent 5" w:uiPriority="48"/>
-    <w:lsdException w:name="Grid Table 4 Accent 5" w:uiPriority="49"/>
-    <w:lsdException w:name="Grid Table 5 Dark Accent 5" w:uiPriority="50"/>
-    <w:lsdException w:name="Grid Table 6 Colorful Accent 5" w:uiPriority="51"/>
-    <w:lsdException w:name="Grid Table 7 Colorful Accent 5" w:uiPriority="52"/>
-    <w:lsdException w:name="Grid Table 1 Light Accent 6" w:uiPriority="46"/>
-    <w:lsdException w:name="Grid Table 2 Accent 6" w:uiPriority="47"/>
-    <w:lsdException w:name="Grid Table 3 Accent 6" w:uiPriority="48"/>
-    <w:lsdException w:name="Grid Table 4 Accent 6" w:uiPriority="49"/>
-    <w:lsdException w:name="Grid Table 5 Dark Accent 6" w:uiPriority="50"/>
-    <w:lsdException w:name="Grid Table 6 Colorful Accent 6" w:uiPriority="51"/>
-    <w:lsdException w:name="Grid Table 7 Colorful Accent 6" w:uiPriority="52"/>
-    <w:lsdException w:name="List Table 1 Light" w:uiPriority="46"/>
-    <w:lsdException w:name="List Table 2" w:uiPriority="47"/>
-    <w:lsdException w:name="List Table 3" w:uiPriority="48"/>
-    <w:lsdException w:name="List Table 4" w:uiPriority="49"/>
-    <w:lsdException w:name="List Table 5 Dark" w:uiPriority="50"/>
-    <w:lsdException w:name="List Table 6 Colorful" w:uiPriority="51"/>
-    <w:lsdException w:name="List Table 7 Colorful" w:uiPriority="52"/>
-    <w:lsdException w:name="List Table 1 Light Accent 1" w:uiPriority="46"/>
-    <w:lsdException w:name="List Table 2 Accent 1" w:uiPriority="47"/>
-    <w:lsdException w:name="List Table 3 Accent 1" w:uiPriority="48"/>
-    <w:lsdException w:name="List Table 4 Accent 1" w:uiPriority="49"/>
-    <w:lsdException w:name="List Table 5 Dark Accent 1" w:uiPriority="50"/>
-    <w:lsdException w:name="List Table 6 Colorful Accent 1" w:uiPriority="51"/>
-    <w:lsdException w:name="List Table 7 Colorful Accent 1" w:uiPriority="52"/>
-    <w:lsdException w:name="List Table 1 Light Accent 2" w:uiPriority="46"/>
-    <w:lsdException w:name="List Table 2 Accent 2" w:uiPriority="47"/>
-    <w:lsdException w:name="List Table 3 Accent 2" w:uiPriority="48"/>
-    <w:lsdException w:name="List Table 4 Accent 2" w:uiPriority="49"/>
-    <w:lsdException w:name="List Table 5 Dark Accent 2" w:uiPriority="50"/>
-    <w:lsdException w:name="List Table 6 Colorful Accent 2" w:uiPriority="51"/>
-    <w:lsdException w:name="List Table 7 Colorful Accent 2" w:uiPriority="52"/>
-    <w:lsdException w:name="List Table 1 Light Accent 3" w:uiPriority="46"/>
-    <w:lsdException w:name="List Table 2 Accent 3" w:uiPriority="47"/>
-    <w:lsdException w:name="List Table 3 Accent 3" w:uiPriority="48"/>
-    <w:lsdException w:name="List Table 4 Accent 3" w:uiPriority="49"/>
-    <w:lsdException w:name="List Table 5 Dark Accent 3" w:uiPriority="50"/>
-    <w:lsdException w:name="List Table 6 Colorful Accent 3" w:uiPriority="51"/>
-    <w:lsdException w:name="List Table 7 Colorful Accent 3" w:uiPriority="52"/>
-    <w:lsdException w:name="List Table 1 Light Accent 4" w:uiPriority="46"/>
-    <w:lsdException w:name="List Table 2 Accent 4" w:uiPriority="47"/>
-    <w:lsdException w:name="List Table 3 Accent 4" w:uiPriority="48"/>
-    <w:lsdException w:name="List Table 4 Accent 4" w:uiPriority="49"/>
-    <w:lsdException w:name="List Table 5 Dark Accent 4" w:uiPriority="50"/>
-    <w:lsdException w:name="List Table 6 Colorful Accent 4" w:uiPriority="51"/>
-    <w:lsdException w:name="List Table 7 Colorful Accent 4" w:uiPriority="52"/>
-    <w:lsdException w:name="List Table 1 Light Accent 5" w:uiPriority="46"/>
-    <w:lsdException w:name="List Table 2 Accent 5" w:uiPriority="47"/>
-    <w:lsdException w:name="List Table 3 Accent 5" w:uiPriority="48"/>
-    <w:lsdException w:name="List Table 4 Accent 5" w:uiPriority="49"/>
-    <w:lsdException w:name="List Table 5 Dark Accent 5" w:uiPriority="50"/>
-    <w:lsdException w:name="List Table 6 Colorful Accent 5" w:uiPriority="51"/>
-    <w:lsdException w:name="List Table 7 Colorful Accent 5" w:uiPriority="52"/>
-    <w:lsdException w:name="List Table 1 Light Accent 6" w:uiPriority="46"/>
-    <w:lsdException w:name="List Table 2 Accent 6" w:uiPriority="47"/>
-    <w:lsdException w:name="List Table 3 Accent 6" w:uiPriority="48"/>
-    <w:lsdException w:name="List Table 4 Accent 6" w:uiPriority="49"/>
-    <w:lsdException w:name="List Table 5 Dark Accent 6" w:uiPriority="50"/>
-    <w:lsdException w:name="List Table 6 Colorful Accent 6" w:uiPriority="51"/>
-    <w:lsdException w:name="List Table 7 Colorful Accent 6" w:uiPriority="52"/>
-    <w:lsdException w:name="Mention" w:semiHidden="1" w:unhideWhenUsed="1"/>
-    <w:lsdException w:name="Smart Hyperlink" w:semiHidden="1" w:unhideWhenUsed="1"/>
-    <w:lsdException w:name="Hashtag" w:semiHidden="1" w:unhideWhenUsed="1"/>
-  </w:latentStyles>
-  <w:style w:type="paragraph" w:default="1" w:styleId="Normal">
-    <w:name w:val="Normal"/>
-    <w:qFormat/>
-  </w:style>
-  <w:style w:type="character" w:default="1" w:styleId="DefaultParagraphFont">
-    <w:name w:val="Default Paragraph Font"/>
-    <w:uiPriority w:val="1"/>
-    <w:semiHidden/>
-    <w:unhideWhenUsed/>
-  </w:style>
-  <w:style w:type="table" w:default="1" w:styleId="TableNormal">
-    <w:name w:val="Normal Table"/>
-    <w:uiPriority w:val="99"/>
-    <w:semiHidden/>
-    <w:unhideWhenUsed/>
-    <w:tblPr>
-      <w:tblInd w:w="0" w:type="dxa"/>
-      <w:tblCellMar>
-        <w:top w:w="0" w:type="dxa"/>
-        <w:left w:w="108" w:type="dxa"/>
-        <w:bottom w:w="0" w:type="dxa"/>
-        <w:right w:w="108" w:type="dxa"/>
-      </w:tblCellMar>
-    </w:tblPr>
-  </w:style>
-  <w:style w:type="numbering" w:default="1" w:styleId="NoList">
-    <w:name w:val="No List"/>
-    <w:uiPriority w:val="99"/>
-    <w:semiHidden/>
-    <w:unhideWhenUsed/>
-  </w:style>
-  <w:style w:type="paragraph" w:customStyle="1" w:styleId="95B52A77D80842239B8F157F3F04F693">
-    <w:name w:val="95B52A77D80842239B8F157F3F04F693"/>
-    <w:rsid w:val="00691535"/>
-  </w:style>
-</w:styles>
-</file>
-
-<file path=word/glossary/webSettings.xml><?xml version="1.0" encoding="utf-8"?>
-<w:webSettings xmlns:mc="http://schemas.openxmlformats.org/markup-compatibility/2006" xmlns:r="http://schemas.openxmlformats.org/officeDocument/2006/relationships" xmlns:w="http://schemas.openxmlformats.org/wordprocessingml/2006/main" xmlns:w14="http://schemas.microsoft.com/office/word/2010/wordml" xmlns:w15="http://schemas.microsoft.com/office/word/2012/wordml" xmlns:w16se="http://schemas.microsoft.com/office/word/2015/wordml/symex" mc:Ignorable="w14 w15 w16se">
-  <w:optimizeForBrowser/>
-  <w:allowPNG/>
-</w:webSettings>
-</file>
-
 <file path=word/theme/theme1.xml><?xml version="1.0" encoding="utf-8"?>
 <a:theme xmlns:a="http://schemas.openxmlformats.org/drawingml/2006/main" name="Office Theme">
   <a:themeElements>
@@ -5467,7 +5081,7 @@
 </file>
 
 <file path=customXml/itemProps2.xml><?xml version="1.0" encoding="utf-8"?>
-<ds:datastoreItem xmlns:ds="http://schemas.openxmlformats.org/officeDocument/2006/customXml" ds:itemID="{4E26E2C1-686E-4861-B594-9C94D759FE3E}">
+<ds:datastoreItem xmlns:ds="http://schemas.openxmlformats.org/officeDocument/2006/customXml" ds:itemID="{D1D5489A-882F-4FB4-B5ED-2570F4BF5515}">
   <ds:schemaRefs>
     <ds:schemaRef ds:uri="http://schemas.openxmlformats.org/officeDocument/2006/bibliography"/>
   </ds:schemaRefs>

</xml_diff>